<commit_message>
Documento y script final
Se adjunta documento y el script
</commit_message>
<xml_diff>
--- a/Detector/DOCUMENTO_DETECTOR.docx
+++ b/Detector/DOCUMENTO_DETECTOR.docx
@@ -7,11 +7,18 @@
         <w:pStyle w:val="Normal"/>
         <w:bidi w:val="0"/>
         <w:jc w:val="center"/>
-        <w:rPr/>
-      </w:pPr>
-      <w:r>
-        <w:rPr/>
-        <w:t>DETECTOR DE PLACAS</w:t>
+        <w:rPr>
+          <w:b/>
+          <w:b/>
+          <w:bCs/>
+        </w:rPr>
+      </w:pPr>
+      <w:r>
+        <w:rPr>
+          <w:b/>
+          <w:bCs/>
+        </w:rPr>
+        <w:t>MODULO DETECTOR DE PLACAS</w:t>
       </w:r>
     </w:p>
     <w:p>
@@ -105,28 +112,35 @@
       </w:pPr>
       <w:r>
         <w:rPr>
-          <w:b/>
-          <w:bCs/>
-        </w:rPr>
-      </w:r>
-    </w:p>
-    <w:p>
-      <w:pPr>
-        <w:pStyle w:val="Normal"/>
-        <w:bidi w:val="0"/>
-        <w:jc w:val="left"/>
-        <w:rPr>
-          <w:b/>
-          <w:b/>
-          <w:bCs/>
-        </w:rPr>
-      </w:pPr>
-      <w:r>
-        <w:rPr>
-          <w:b w:val="false"/>
-          <w:bCs w:val="false"/>
-        </w:rPr>
-        <w:t>Desarrollo: Se realizó uso de python 3.8 y las librerías siguientes:</w:t>
+          <w:b w:val="false"/>
+          <w:bCs w:val="false"/>
+        </w:rPr>
+      </w:r>
+    </w:p>
+    <w:p>
+      <w:pPr>
+        <w:pStyle w:val="Normal"/>
+        <w:bidi w:val="0"/>
+        <w:jc w:val="left"/>
+        <w:rPr>
+          <w:b/>
+          <w:b/>
+          <w:bCs/>
+        </w:rPr>
+      </w:pPr>
+      <w:r>
+        <w:rPr>
+          <w:b/>
+          <w:bCs/>
+        </w:rPr>
+        <w:t>Desarrollo</w:t>
+      </w:r>
+      <w:r>
+        <w:rPr>
+          <w:b w:val="false"/>
+          <w:bCs w:val="false"/>
+        </w:rPr>
+        <w:t>: Se realizó uso de python 3.8 y las librerías siguientes:</w:t>
         <w:br/>
       </w:r>
       <w:r>
@@ -324,27 +338,24 @@
       </w:pPr>
       <w:r>
         <w:rPr>
-          <w:b/>
-          <w:bCs/>
-        </w:rPr>
-      </w:r>
-    </w:p>
-    <w:p>
-      <w:pPr>
-        <w:pStyle w:val="Normal"/>
-        <w:bidi w:val="0"/>
-        <w:jc w:val="left"/>
-        <w:rPr>
-          <w:b/>
-          <w:b/>
-          <w:bCs/>
-        </w:rPr>
-      </w:pPr>
-      <w:r>
-        <w:rPr>
-          <w:b w:val="false"/>
-          <w:bCs w:val="false"/>
-        </w:rPr>
+          <w:b w:val="false"/>
+          <w:bCs w:val="false"/>
+        </w:rPr>
+      </w:r>
+    </w:p>
+    <w:p>
+      <w:pPr>
+        <w:pStyle w:val="Normal"/>
+        <w:bidi w:val="0"/>
+        <w:jc w:val="left"/>
+        <w:rPr>
+          <w:b/>
+          <w:b/>
+          <w:bCs/>
+        </w:rPr>
+      </w:pPr>
+      <w:r>
+        <w:rPr/>
         <w:drawing>
           <wp:inline distT="0" distB="0" distL="0" distR="0">
             <wp:extent cx="4718050" cy="3463290"/>
@@ -452,27 +463,24 @@
       </w:pPr>
       <w:r>
         <w:rPr>
-          <w:b/>
-          <w:bCs/>
-        </w:rPr>
-      </w:r>
-    </w:p>
-    <w:p>
-      <w:pPr>
-        <w:pStyle w:val="Normal"/>
-        <w:bidi w:val="0"/>
-        <w:jc w:val="left"/>
-        <w:rPr>
-          <w:b/>
-          <w:b/>
-          <w:bCs/>
-        </w:rPr>
-      </w:pPr>
-      <w:r>
-        <w:rPr>
-          <w:b w:val="false"/>
-          <w:bCs w:val="false"/>
-        </w:rPr>
+          <w:b w:val="false"/>
+          <w:bCs w:val="false"/>
+        </w:rPr>
+      </w:r>
+    </w:p>
+    <w:p>
+      <w:pPr>
+        <w:pStyle w:val="Normal"/>
+        <w:bidi w:val="0"/>
+        <w:jc w:val="left"/>
+        <w:rPr>
+          <w:b/>
+          <w:b/>
+          <w:bCs/>
+        </w:rPr>
+      </w:pPr>
+      <w:r>
+        <w:rPr/>
         <w:drawing>
           <wp:inline distT="0" distB="0" distL="0" distR="0">
             <wp:extent cx="4105275" cy="1619250"/>
@@ -544,27 +552,24 @@
       </w:pPr>
       <w:r>
         <w:rPr>
-          <w:b/>
-          <w:bCs/>
-        </w:rPr>
-      </w:r>
-    </w:p>
-    <w:p>
-      <w:pPr>
-        <w:pStyle w:val="Normal"/>
-        <w:bidi w:val="0"/>
-        <w:jc w:val="left"/>
-        <w:rPr>
-          <w:b/>
-          <w:b/>
-          <w:bCs/>
-        </w:rPr>
-      </w:pPr>
-      <w:r>
-        <w:rPr>
-          <w:b w:val="false"/>
-          <w:bCs w:val="false"/>
-        </w:rPr>
+          <w:b w:val="false"/>
+          <w:bCs w:val="false"/>
+        </w:rPr>
+      </w:r>
+    </w:p>
+    <w:p>
+      <w:pPr>
+        <w:pStyle w:val="Normal"/>
+        <w:bidi w:val="0"/>
+        <w:jc w:val="left"/>
+        <w:rPr>
+          <w:b/>
+          <w:b/>
+          <w:bCs/>
+        </w:rPr>
+      </w:pPr>
+      <w:r>
+        <w:rPr/>
         <w:drawing>
           <wp:inline distT="0" distB="0" distL="0" distR="0">
             <wp:extent cx="5118100" cy="5681980"/>
@@ -636,62 +641,62 @@
       </w:pPr>
       <w:r>
         <w:rPr>
-          <w:b/>
-          <w:bCs/>
-        </w:rPr>
-      </w:r>
-    </w:p>
-    <w:p>
-      <w:pPr>
-        <w:pStyle w:val="Normal"/>
-        <w:bidi w:val="0"/>
-        <w:jc w:val="left"/>
-        <w:rPr>
-          <w:b w:val="false"/>
-          <w:b w:val="false"/>
-          <w:bCs w:val="false"/>
-        </w:rPr>
-      </w:pPr>
-      <w:r>
-        <w:rPr>
-          <w:b/>
-          <w:bCs/>
-        </w:rPr>
-      </w:r>
-    </w:p>
-    <w:p>
-      <w:pPr>
-        <w:pStyle w:val="Normal"/>
-        <w:bidi w:val="0"/>
-        <w:jc w:val="left"/>
-        <w:rPr>
-          <w:b w:val="false"/>
-          <w:b w:val="false"/>
-          <w:bCs w:val="false"/>
-        </w:rPr>
-      </w:pPr>
-      <w:r>
-        <w:rPr>
-          <w:b/>
-          <w:bCs/>
-        </w:rPr>
-      </w:r>
-    </w:p>
-    <w:p>
-      <w:pPr>
-        <w:pStyle w:val="Normal"/>
-        <w:bidi w:val="0"/>
-        <w:jc w:val="left"/>
-        <w:rPr>
-          <w:b w:val="false"/>
-          <w:b w:val="false"/>
-          <w:bCs w:val="false"/>
-        </w:rPr>
-      </w:pPr>
-      <w:r>
-        <w:rPr>
-          <w:b/>
-          <w:bCs/>
+          <w:b w:val="false"/>
+          <w:bCs w:val="false"/>
+        </w:rPr>
+      </w:r>
+    </w:p>
+    <w:p>
+      <w:pPr>
+        <w:pStyle w:val="Normal"/>
+        <w:bidi w:val="0"/>
+        <w:jc w:val="left"/>
+        <w:rPr>
+          <w:b w:val="false"/>
+          <w:b w:val="false"/>
+          <w:bCs w:val="false"/>
+        </w:rPr>
+      </w:pPr>
+      <w:r>
+        <w:rPr>
+          <w:b w:val="false"/>
+          <w:bCs w:val="false"/>
+        </w:rPr>
+      </w:r>
+    </w:p>
+    <w:p>
+      <w:pPr>
+        <w:pStyle w:val="Normal"/>
+        <w:bidi w:val="0"/>
+        <w:jc w:val="left"/>
+        <w:rPr>
+          <w:b w:val="false"/>
+          <w:b w:val="false"/>
+          <w:bCs w:val="false"/>
+        </w:rPr>
+      </w:pPr>
+      <w:r>
+        <w:rPr>
+          <w:b w:val="false"/>
+          <w:bCs w:val="false"/>
+        </w:rPr>
+      </w:r>
+    </w:p>
+    <w:p>
+      <w:pPr>
+        <w:pStyle w:val="Normal"/>
+        <w:bidi w:val="0"/>
+        <w:jc w:val="left"/>
+        <w:rPr>
+          <w:b w:val="false"/>
+          <w:b w:val="false"/>
+          <w:bCs w:val="false"/>
+        </w:rPr>
+      </w:pPr>
+      <w:r>
+        <w:rPr>
+          <w:b w:val="false"/>
+          <w:bCs w:val="false"/>
         </w:rPr>
       </w:r>
     </w:p>
@@ -743,45 +748,42 @@
       </w:pPr>
       <w:r>
         <w:rPr>
-          <w:b/>
-          <w:bCs/>
-        </w:rPr>
-      </w:r>
-    </w:p>
-    <w:p>
-      <w:pPr>
-        <w:pStyle w:val="Normal"/>
-        <w:bidi w:val="0"/>
-        <w:jc w:val="left"/>
-        <w:rPr>
-          <w:b w:val="false"/>
-          <w:b w:val="false"/>
-          <w:bCs w:val="false"/>
-        </w:rPr>
-      </w:pPr>
-      <w:r>
-        <w:rPr>
-          <w:b/>
-          <w:bCs/>
-        </w:rPr>
-      </w:r>
-    </w:p>
-    <w:p>
-      <w:pPr>
-        <w:pStyle w:val="Normal"/>
-        <w:bidi w:val="0"/>
-        <w:jc w:val="left"/>
-        <w:rPr>
-          <w:b/>
-          <w:b/>
-          <w:bCs/>
-        </w:rPr>
-      </w:pPr>
-      <w:r>
-        <w:rPr>
-          <w:b w:val="false"/>
-          <w:bCs w:val="false"/>
-        </w:rPr>
+          <w:b w:val="false"/>
+          <w:bCs w:val="false"/>
+        </w:rPr>
+      </w:r>
+    </w:p>
+    <w:p>
+      <w:pPr>
+        <w:pStyle w:val="Normal"/>
+        <w:bidi w:val="0"/>
+        <w:jc w:val="left"/>
+        <w:rPr>
+          <w:b w:val="false"/>
+          <w:b w:val="false"/>
+          <w:bCs w:val="false"/>
+        </w:rPr>
+      </w:pPr>
+      <w:r>
+        <w:rPr>
+          <w:b w:val="false"/>
+          <w:bCs w:val="false"/>
+        </w:rPr>
+      </w:r>
+    </w:p>
+    <w:p>
+      <w:pPr>
+        <w:pStyle w:val="Normal"/>
+        <w:bidi w:val="0"/>
+        <w:jc w:val="left"/>
+        <w:rPr>
+          <w:b/>
+          <w:b/>
+          <w:bCs/>
+        </w:rPr>
+      </w:pPr>
+      <w:r>
+        <w:rPr/>
         <w:drawing>
           <wp:inline distT="0" distB="0" distL="0" distR="0">
             <wp:extent cx="4956810" cy="5661660"/>
@@ -837,25 +839,22 @@
           <w:b w:val="false"/>
           <w:bCs w:val="false"/>
         </w:rPr>
-        <w:t>Si la variable tiene información es decir, hay una coincidencia  en el modelo, recorreremos el arreglo y extraeremos la clase a la cual corresponde nuestro modelo y las coordenadas del objeto, posteriormente con “Rectangle” señalamos donde se realiza la detección. A las coordenada de recorte le ajustamos manualmente un poco de longitud para que el recorte quede un poco más ajustado.Cuando llamamos a “placa[y:yf, x2:xf2]” estamos realizando el recorte del video en esa posición especifica.</w:t>
-      </w:r>
-    </w:p>
-    <w:p>
-      <w:pPr>
-        <w:pStyle w:val="Normal"/>
-        <w:bidi w:val="0"/>
-        <w:jc w:val="left"/>
-        <w:rPr>
-          <w:b/>
-          <w:b/>
-          <w:bCs/>
-        </w:rPr>
-      </w:pPr>
-      <w:r>
-        <w:rPr>
-          <w:b w:val="false"/>
-          <w:bCs w:val="false"/>
-        </w:rPr>
+        <w:t>Si la variable tiene información es decir, hay una coincidencia  en el modelo, recorreremos el arreglo y extraeremos la clase a la cual corresponde nuestro modelo y las coordenadas del objeto, posteriormente con “Rectangle” señalamos donde se realiza la detección. A las coordenada de recorte le ajustamos manualmente un poco de longitud para que el recorte quede un poco más ajustado. Cuando llamamos a “placa[y:yf, x2:xf2]” estamos realizando el recorte del video en esa posición especifica.</w:t>
+      </w:r>
+    </w:p>
+    <w:p>
+      <w:pPr>
+        <w:pStyle w:val="Normal"/>
+        <w:bidi w:val="0"/>
+        <w:jc w:val="left"/>
+        <w:rPr>
+          <w:b/>
+          <w:b/>
+          <w:bCs/>
+        </w:rPr>
+      </w:pPr>
+      <w:r>
+        <w:rPr/>
         <w:drawing>
           <wp:inline distT="0" distB="0" distL="0" distR="0">
             <wp:extent cx="5664200" cy="4710430"/>
@@ -926,10 +925,337 @@
         </w:rPr>
       </w:pPr>
       <w:r>
-        <w:rPr>
-          <w:b/>
-          <w:bCs/>
-        </w:rPr>
+        <w:rPr/>
+        <w:t>Ahora se procede a realizar una copia del frame llamado “placa” y se asigna a otra variable llamada “placa_bin” luego todo frame se pasa a la función donde ajustamos el brillo y el contraste. Ese frame mejorado se le hace una conversión a escalas de gris y posteriormente se binariza la imagen, que en pocas palabras es dejar solo un valor de imagen 1 o 0 pero respetando el color de la imagen, después convertimos el arreglo o video en una imagen mediante bin este proceso ayuda a eliminar o “limpiar” la imagen para tener una bien legible.</w:t>
+      </w:r>
+    </w:p>
+    <w:p>
+      <w:pPr>
+        <w:pStyle w:val="Normal"/>
+        <w:bidi w:val="0"/>
+        <w:jc w:val="left"/>
+        <w:rPr>
+          <w:b w:val="false"/>
+          <w:b w:val="false"/>
+          <w:bCs w:val="false"/>
+        </w:rPr>
+      </w:pPr>
+      <w:r>
+        <w:rPr>
+          <w:b w:val="false"/>
+          <w:bCs w:val="false"/>
+        </w:rPr>
+      </w:r>
+    </w:p>
+    <w:p>
+      <w:pPr>
+        <w:pStyle w:val="Normal"/>
+        <w:bidi w:val="0"/>
+        <w:jc w:val="left"/>
+        <w:rPr>
+          <w:b w:val="false"/>
+          <w:b w:val="false"/>
+          <w:bCs w:val="false"/>
+        </w:rPr>
+      </w:pPr>
+      <w:r>
+        <w:rPr/>
+        <w:t>Hacemos una verificación del tamaño del frame o por así decirlo saber si lo que se ha identificado tiene</w:t>
+      </w:r>
+    </w:p>
+    <w:p>
+      <w:pPr>
+        <w:pStyle w:val="Normal"/>
+        <w:bidi w:val="0"/>
+        <w:jc w:val="left"/>
+        <w:rPr>
+          <w:b w:val="false"/>
+          <w:b w:val="false"/>
+          <w:bCs w:val="false"/>
+        </w:rPr>
+      </w:pPr>
+      <w:r>
+        <w:rPr/>
+        <w:t xml:space="preserve">el tamaño de una placa, siguiendo con el proceso usamos Pytesseract donde le pasamos la imagen del video convertido y la configuración de detección de </w:t>
+      </w:r>
+      <w:r>
+        <w:rPr>
+          <w:rFonts w:eastAsia="NSimSun" w:cs="Lucida Sans"/>
+          <w:color w:val="auto"/>
+          <w:kern w:val="2"/>
+          <w:sz w:val="24"/>
+          <w:szCs w:val="24"/>
+          <w:lang w:val="es-CO" w:eastAsia="zh-CN" w:bidi="hi-IN"/>
+        </w:rPr>
+        <w:t>caracteres y por ultimo se almacena en una variable, se verifica que sea mayor o igual a 6 es decir su longitud.</w:t>
+      </w:r>
+    </w:p>
+    <w:p>
+      <w:pPr>
+        <w:pStyle w:val="Normal"/>
+        <w:bidi w:val="0"/>
+        <w:jc w:val="left"/>
+        <w:rPr>
+          <w:b w:val="false"/>
+          <w:b w:val="false"/>
+          <w:bCs w:val="false"/>
+        </w:rPr>
+      </w:pPr>
+      <w:r>
+        <w:rPr>
+          <w:b w:val="false"/>
+          <w:bCs w:val="false"/>
+        </w:rPr>
+      </w:r>
+    </w:p>
+    <w:p>
+      <w:pPr>
+        <w:pStyle w:val="Normal"/>
+        <w:bidi w:val="0"/>
+        <w:jc w:val="left"/>
+        <w:rPr>
+          <w:b w:val="false"/>
+          <w:b w:val="false"/>
+          <w:bCs w:val="false"/>
+        </w:rPr>
+      </w:pPr>
+      <w:r>
+        <w:rPr/>
+        <w:drawing>
+          <wp:inline distT="0" distB="0" distL="0" distR="0">
+            <wp:extent cx="4200525" cy="3305175"/>
+            <wp:effectExtent l="0" t="0" r="0" b="0"/>
+            <wp:docPr id="6" name="Imagen6" descr=""/>
+            <wp:cNvGraphicFramePr>
+              <a:graphicFrameLocks xmlns:a="http://schemas.openxmlformats.org/drawingml/2006/main" noChangeAspect="1"/>
+            </wp:cNvGraphicFramePr>
+            <a:graphic xmlns:a="http://schemas.openxmlformats.org/drawingml/2006/main">
+              <a:graphicData uri="http://schemas.openxmlformats.org/drawingml/2006/picture">
+                <pic:pic xmlns:pic="http://schemas.openxmlformats.org/drawingml/2006/picture">
+                  <pic:nvPicPr>
+                    <pic:cNvPr id="6" name="Imagen6" descr=""/>
+                    <pic:cNvPicPr>
+                      <a:picLocks noChangeAspect="1" noChangeArrowheads="1"/>
+                    </pic:cNvPicPr>
+                  </pic:nvPicPr>
+                  <pic:blipFill>
+                    <a:blip r:embed="rId7"/>
+                    <a:stretch>
+                      <a:fillRect/>
+                    </a:stretch>
+                  </pic:blipFill>
+                  <pic:spPr bwMode="auto">
+                    <a:xfrm>
+                      <a:off x="0" y="0"/>
+                      <a:ext cx="4200525" cy="3305175"/>
+                    </a:xfrm>
+                    <a:prstGeom prst="rect">
+                      <a:avLst/>
+                    </a:prstGeom>
+                  </pic:spPr>
+                </pic:pic>
+              </a:graphicData>
+            </a:graphic>
+          </wp:inline>
+        </w:drawing>
+      </w:r>
+    </w:p>
+    <w:p>
+      <w:pPr>
+        <w:pStyle w:val="Normal"/>
+        <w:bidi w:val="0"/>
+        <w:jc w:val="left"/>
+        <w:rPr>
+          <w:b w:val="false"/>
+          <w:b w:val="false"/>
+          <w:bCs w:val="false"/>
+        </w:rPr>
+      </w:pPr>
+      <w:r>
+        <w:rPr>
+          <w:b w:val="false"/>
+          <w:bCs w:val="false"/>
+        </w:rPr>
+      </w:r>
+    </w:p>
+    <w:p>
+      <w:pPr>
+        <w:pStyle w:val="Normal"/>
+        <w:bidi w:val="0"/>
+        <w:jc w:val="left"/>
+        <w:rPr>
+          <w:b w:val="false"/>
+          <w:b w:val="false"/>
+          <w:bCs w:val="false"/>
+        </w:rPr>
+      </w:pPr>
+      <w:r>
+        <w:rPr>
+          <w:rFonts w:eastAsia="NSimSun" w:cs="Lucida Sans"/>
+          <w:color w:val="auto"/>
+          <w:kern w:val="2"/>
+          <w:sz w:val="24"/>
+          <w:szCs w:val="24"/>
+          <w:lang w:val="es-CO" w:eastAsia="zh-CN" w:bidi="hi-IN"/>
+        </w:rPr>
+        <w:t>con esto ultimo, mostramos nuestro video o frame de nuestra cámara y si deseamos salir, se crea un condicional que espera la tecla “Esc” y finalmente destruye toda las sesiones.</w:t>
+      </w:r>
+    </w:p>
+    <w:p>
+      <w:pPr>
+        <w:pStyle w:val="Normal"/>
+        <w:bidi w:val="0"/>
+        <w:jc w:val="left"/>
+        <w:rPr>
+          <w:b w:val="false"/>
+          <w:b w:val="false"/>
+          <w:bCs w:val="false"/>
+        </w:rPr>
+      </w:pPr>
+      <w:r>
+        <w:rPr/>
+      </w:r>
+    </w:p>
+    <w:p>
+      <w:pPr>
+        <w:pStyle w:val="Normal"/>
+        <w:bidi w:val="0"/>
+        <w:jc w:val="left"/>
+        <w:rPr>
+          <w:b w:val="false"/>
+          <w:b w:val="false"/>
+          <w:bCs w:val="false"/>
+        </w:rPr>
+      </w:pPr>
+      <w:r>
+        <w:rPr>
+          <w:rFonts w:eastAsia="NSimSun" w:cs="Lucida Sans"/>
+          <w:color w:val="auto"/>
+          <w:kern w:val="2"/>
+          <w:sz w:val="24"/>
+          <w:szCs w:val="24"/>
+          <w:lang w:val="es-CO" w:eastAsia="zh-CN" w:bidi="hi-IN"/>
+        </w:rPr>
+        <w:t>Nota:</w:t>
+        <w:br/>
+        <w:br/>
+      </w:r>
+      <w:r>
+        <w:rPr>
+          <w:rFonts w:eastAsia="NSimSun" w:cs="Lucida Sans"/>
+          <w:b/>
+          <w:bCs/>
+          <w:color w:val="auto"/>
+          <w:kern w:val="2"/>
+          <w:sz w:val="24"/>
+          <w:szCs w:val="24"/>
+          <w:lang w:val="es-CO" w:eastAsia="zh-CN" w:bidi="hi-IN"/>
+        </w:rPr>
+        <w:t>Redes neuronales convolucionales.</w:t>
+        <w:br/>
+      </w:r>
+      <w:r>
+        <w:rPr>
+          <w:rFonts w:eastAsia="NSimSun" w:cs="Lucida Sans"/>
+          <w:b/>
+          <w:bCs/>
+          <w:color w:val="auto"/>
+          <w:kern w:val="2"/>
+          <w:sz w:val="24"/>
+          <w:szCs w:val="24"/>
+          <w:lang w:val="es-CO" w:eastAsia="zh-CN" w:bidi="hi-IN"/>
+        </w:rPr>
+        <w:drawing>
+          <wp:inline distT="0" distB="0" distL="0" distR="0">
+            <wp:extent cx="6332220" cy="2548890"/>
+            <wp:effectExtent l="0" t="0" r="0" b="0"/>
+            <wp:docPr id="7" name="Imagen7" descr=""/>
+            <wp:cNvGraphicFramePr>
+              <a:graphicFrameLocks xmlns:a="http://schemas.openxmlformats.org/drawingml/2006/main" noChangeAspect="1"/>
+            </wp:cNvGraphicFramePr>
+            <a:graphic xmlns:a="http://schemas.openxmlformats.org/drawingml/2006/main">
+              <a:graphicData uri="http://schemas.openxmlformats.org/drawingml/2006/picture">
+                <pic:pic xmlns:pic="http://schemas.openxmlformats.org/drawingml/2006/picture">
+                  <pic:nvPicPr>
+                    <pic:cNvPr id="7" name="Imagen7" descr=""/>
+                    <pic:cNvPicPr>
+                      <a:picLocks noChangeAspect="1" noChangeArrowheads="1"/>
+                    </pic:cNvPicPr>
+                  </pic:nvPicPr>
+                  <pic:blipFill>
+                    <a:blip r:embed="rId8"/>
+                    <a:stretch>
+                      <a:fillRect/>
+                    </a:stretch>
+                  </pic:blipFill>
+                  <pic:spPr bwMode="auto">
+                    <a:xfrm>
+                      <a:off x="0" y="0"/>
+                      <a:ext cx="6332220" cy="2548890"/>
+                    </a:xfrm>
+                    <a:prstGeom prst="rect">
+                      <a:avLst/>
+                    </a:prstGeom>
+                  </pic:spPr>
+                </pic:pic>
+              </a:graphicData>
+            </a:graphic>
+          </wp:inline>
+        </w:drawing>
+      </w:r>
+    </w:p>
+    <w:p>
+      <w:pPr>
+        <w:pStyle w:val="Normal"/>
+        <w:bidi w:val="0"/>
+        <w:jc w:val="left"/>
+        <w:rPr>
+          <w:b w:val="false"/>
+          <w:b w:val="false"/>
+          <w:bCs w:val="false"/>
+        </w:rPr>
+      </w:pPr>
+      <w:r>
+        <w:rPr/>
+      </w:r>
+    </w:p>
+    <w:p>
+      <w:pPr>
+        <w:pStyle w:val="Normal"/>
+        <w:bidi w:val="0"/>
+        <w:jc w:val="left"/>
+        <w:rPr>
+          <w:b w:val="false"/>
+          <w:b w:val="false"/>
+          <w:bCs w:val="false"/>
+        </w:rPr>
+      </w:pPr>
+      <w:r>
+        <w:rPr>
+          <w:b w:val="false"/>
+          <w:bCs w:val="false"/>
+        </w:rPr>
+        <w:t xml:space="preserve">Su función básicamente lo que permite hacer es identificar objetos según las imágenes creadas igual que nuestro cerebro, la diferencia es que se limita el proceso por la cantidad de neuronas, esto quiere decir que pueden haber 100 neuronas y 20 verifican la esquina de la placa, a su vez esas 20 le preguntan a las otras 80 que están </w:t>
+      </w:r>
+      <w:r>
+        <w:rPr>
+          <w:rFonts w:eastAsia="NSimSun" w:cs="Lucida Sans"/>
+          <w:b w:val="false"/>
+          <w:bCs w:val="false"/>
+          <w:color w:val="auto"/>
+          <w:kern w:val="2"/>
+          <w:sz w:val="24"/>
+          <w:szCs w:val="24"/>
+          <w:lang w:val="es-CO" w:eastAsia="zh-CN" w:bidi="hi-IN"/>
+        </w:rPr>
+        <w:t>detectando</w:t>
+      </w:r>
+      <w:r>
+        <w:rPr>
+          <w:b w:val="false"/>
+          <w:bCs w:val="false"/>
+        </w:rPr>
+        <w:t xml:space="preserve"> y si el resultando es el correcto significa que todas las neuronas dijeron que eso que detectaron es lo que necesitaban. Siempre las neuronas se comunican entre ellas para un resultado final.</w:t>
       </w:r>
     </w:p>
     <w:sectPr>
@@ -939,7 +1265,7 @@
       <w:pgNumType w:fmt="decimal"/>
       <w:formProt w:val="false"/>
       <w:textDirection w:val="lrTb"/>
-      <w:docGrid w:type="default" w:linePitch="312" w:charSpace="4294961151"/>
+      <w:docGrid w:type="default" w:linePitch="312" w:charSpace="0"/>
     </w:sectPr>
   </w:body>
 </w:document>
@@ -959,7 +1285,6 @@
     </w:rPrDefault>
     <w:pPrDefault>
       <w:pPr>
-        <w:widowControl/>
         <w:suppressAutoHyphens w:val="true"/>
       </w:pPr>
     </w:pPrDefault>
@@ -969,7 +1294,10 @@
     <w:qFormat/>
     <w:pPr>
       <w:widowControl/>
+      <w:suppressAutoHyphens w:val="true"/>
       <w:bidi w:val="0"/>
+      <w:spacing w:before="0" w:after="0"/>
+      <w:jc w:val="left"/>
     </w:pPr>
     <w:rPr>
       <w:rFonts w:ascii="Liberation Serif" w:hAnsi="Liberation Serif" w:eastAsia="NSimSun" w:cs="Lucida Sans"/>

</xml_diff>